<commit_message>
cap nhat file doc
</commit_message>
<xml_diff>
--- a/Bai-tap-Git_CaBiet.docx
+++ b/Bai-tap-Git_CaBiet.docx
@@ -65,15 +65,7 @@
           <w:sz w:val="26"/>
           <w:szCs w:val="26"/>
         </w:rPr>
-        <w:t>Nguyễn Phong Linh</w:t>
-      </w:r>
-      <w:r>
-        <w:rPr>
-          <w:rFonts w:ascii="Times New Roman" w:hAnsi="Times New Roman" w:cs="Times New Roman"/>
-          <w:sz w:val="26"/>
-          <w:szCs w:val="26"/>
-        </w:rPr>
-        <w:t xml:space="preserve"> </w:t>
+        <w:t xml:space="preserve">Nguyễn Phong Linh </w:t>
       </w:r>
     </w:p>
     <w:p>
@@ -320,8 +312,6 @@
         </w:rPr>
         <w:t xml:space="preserve">git remote add origin </w:t>
       </w:r>
-      <w:bookmarkStart w:id="0" w:name="_GoBack"/>
-      <w:bookmarkEnd w:id="0"/>
     </w:p>
     <w:p>
       <w:pPr>
@@ -1446,6 +1436,17 @@
           <w:szCs w:val="26"/>
         </w:rPr>
       </w:pPr>
+      <w:r>
+        <w:rPr>
+          <w:rFonts w:ascii="Times New Roman" w:hAnsi="Times New Roman" w:cs="Times New Roman"/>
+          <w:sz w:val="26"/>
+          <w:szCs w:val="26"/>
+        </w:rPr>
+        <w:lastRenderedPageBreak/>
+        <w:t>Git clone</w:t>
+      </w:r>
+      <w:bookmarkStart w:id="0" w:name="_GoBack"/>
+      <w:bookmarkEnd w:id="0"/>
     </w:p>
     <w:p>
       <w:pPr>
@@ -2737,7 +2738,7 @@
 </file>
 
 <file path=customXml/itemProps1.xml><?xml version="1.0" encoding="utf-8"?>
-<ds:datastoreItem xmlns:ds="http://schemas.openxmlformats.org/officeDocument/2006/customXml" ds:itemID="{8F2DC3E6-9BF0-482E-BE99-D3F6D6DECE31}">
+<ds:datastoreItem xmlns:ds="http://schemas.openxmlformats.org/officeDocument/2006/customXml" ds:itemID="{33245E36-08FD-493F-AE10-CBD956C78BB8}">
   <ds:schemaRefs>
     <ds:schemaRef ds:uri="http://schemas.openxmlformats.org/officeDocument/2006/bibliography"/>
   </ds:schemaRefs>

</xml_diff>